<commit_message>
ajout de l'explication des motes
</commit_message>
<xml_diff>
--- a/ressources/RFID/2_resume_principe_de_la_rfid.docx
+++ b/ressources/RFID/2_resume_principe_de_la_rfid.docx
@@ -72,11 +72,9 @@
       <w:r>
         <w:t xml:space="preserve"> Ce système est un compromis entre les 2 autres : </w:t>
       </w:r>
-      <w:proofErr w:type="gramStart"/>
-      <w:r>
-        <w:t>meilleur performance</w:t>
-      </w:r>
-      <w:proofErr w:type="gramEnd"/>
+      <w:r>
+        <w:t>meilleure performance</w:t>
+      </w:r>
       <w:r>
         <w:t xml:space="preserve"> que la passive et prix plus abordable que l’active.</w:t>
       </w:r>

</xml_diff>